<commit_message>
Setting up things to ease the creation of .docx
</commit_message>
<xml_diff>
--- a/required_format/pandoc_output.docx
+++ b/required_format/pandoc_output.docx
@@ -31,10 +31,7 @@
         <w:t>active learning</w:t>
       </w:r>
       <w:r>
-        <w:t xml:space="preserve"> </w:t>
-      </w:r>
-      <w:r>
-        <w:t>approach is of benefit to student learning. As stated in  there are a variety of complementary definitions of active learning, however the general definition given in  is the one assumed in this paper:</w:t>
+        <w:t xml:space="preserve"> approach is of benefit to student learning. As stated in  there are a variety of complementary definitions of active learning, however the general definition given in  is the one assumed in this paper:</w:t>
       </w:r>
     </w:p>
     <w:p>
@@ -42,18 +39,12 @@
         <w:pStyle w:val="BlockQuote"/>
       </w:pPr>
       <w:r>
-        <w:t>“Active learning is generally defined as any instructi</w:t>
-      </w:r>
-      <w:r>
-        <w:t>onal method that engages students in the learning process. In short active learning requires students to do meaningful learning activities and think about what they are doing.”</w:t>
-      </w:r>
-    </w:p>
-    <w:p>
-      <w:r>
-        <w:t>One could argue that all learning is active as simply listening to a lecture is</w:t>
-      </w:r>
-      <w:r>
-        <w:t xml:space="preserve"> perhaps taking part in a ‘meaningful learning activity’, however as stated in  active learning is understood to imply that students:</w:t>
+        <w:t>“Active learning is generally defined as any instructional method that engages students in the learning process. In short active learning requires students to do meaningful learning activities and think about what they are doing.”</w:t>
+      </w:r>
+    </w:p>
+    <w:p>
+      <w:r>
+        <w:t>One could argue that all learning is active as simply listening to a lecture is perhaps taking part in a ‘meaningful learning activity’, however as stated in  active learning is understood to imply that students:</w:t>
       </w:r>
     </w:p>
     <w:p>
@@ -75,18 +66,12 @@
         </w:numPr>
       </w:pPr>
       <w:r>
-        <w:t>engage in higher order tasks such as analysis, synthesis and evaluati</w:t>
-      </w:r>
-      <w:r>
-        <w:t>on.</w:t>
-      </w:r>
-    </w:p>
-    <w:p>
-      <w:r>
-        <w:t>A variety of studies have highlighted the effectiveness of active learning . These two papers are in fact meta studies evaluating the effectiveness of an active student centred approach. Note that the definition used in  corresponds to simply any pedag</w:t>
-      </w:r>
-      <w:r>
-        <w:t>ogic approach in which students are not passive consumers of a lecture during the class meeting. Some examples of active learning in a variety of subjects include:</w:t>
+        <w:t>engage in higher order tasks such as analysis, synthesis and evaluation.</w:t>
+      </w:r>
+    </w:p>
+    <w:p>
+      <w:r>
+        <w:t>A variety of studies have highlighted the effectiveness of active learning . These two papers are in fact meta studies evaluating the effectiveness of an active student centred approach. Note that the definition used in  corresponds to simply any pedagogic approach in which students are not passive consumers of a lecture during the class meeting. Some examples of active learning in a variety of subjects include:</w:t>
       </w:r>
     </w:p>
     <w:p>
@@ -108,10 +93,7 @@
         </w:numPr>
       </w:pPr>
       <w:r>
-        <w:t>Inquiry based learning for the instru</w:t>
-      </w:r>
-      <w:r>
-        <w:t>ction of differential equations: .</w:t>
+        <w:t>Inquiry based learning for the instruction of differential equations: .</w:t>
       </w:r>
     </w:p>
     <w:p>
@@ -127,10 +109,7 @@
     </w:p>
     <w:p>
       <w:r>
-        <w:t>The above sources (and references therein) generally discuss the pedagogic approach from a macroscopic point of view with regards to the course considered. This manu</w:t>
-      </w:r>
-      <w:r>
-        <w:t>script will give a detailed description of two particular active learning activities used in the instruction of Game Theoretic concepts:</w:t>
+        <w:t>The above sources (and references therein) generally discuss the pedagogic approach from a macroscopic point of view with regards to the course considered. This manuscript will give a detailed description of two particular active learning activities used in the instruction of Game Theoretic concepts:</w:t>
       </w:r>
     </w:p>
     <w:p>
@@ -150,10 +129,7 @@
         <w:t>r</w:t>
       </w:r>
       <w:r>
-        <w:t>esponses] will describe an in class activity used to introduce students to the topic of best response</w:t>
-      </w:r>
-      <w:r>
-        <w:t xml:space="preserve"> dynamics and dominated strategies .</w:t>
+        <w:t>esponses] will describe an in class activity used to introduce students to the topic of best response dynamics and dominated strategies .</w:t>
       </w:r>
     </w:p>
     <w:p>
@@ -178,17 +154,11 @@
     </w:p>
     <w:p>
       <w:r>
-        <w:t xml:space="preserve">These activities aim to introduce participants to concepts and aspire to their curiosity as to the underlying mathematics. Note that </w:t>
-      </w:r>
-      <w:r>
-        <w:t xml:space="preserve">if there is any doubt as to the </w:t>
+        <w:t xml:space="preserve">These activities aim to introduce participants to concepts and aspire to their curiosity as to the underlying mathematics. Note that if there is any doubt as to the </w:t>
       </w:r>
       <w:r>
         <w:lastRenderedPageBreak/>
-        <w:t>effectiveness of active learning approaches, for example  which identifies no such relationship, inciting curiosity and engagement aare still beneficial to the students’ learning. Indeed in  the greatest predictors of academ</w:t>
-      </w:r>
-      <w:r>
-        <w:t>ic performance are identified not as general intelligence  but personality factors such as conscientiousness and openness.</w:t>
+        <w:t>effectiveness of active learning approaches, for example  which identifies no such relationship, inciting curiosity and engagement aare still beneficial to the students’ learning. Indeed in  the greatest predictors of academic performance are identified not as general intelligence  but personality factors such as conscientiousness and openness.</w:t>
       </w:r>
     </w:p>
     <w:p>
@@ -202,23 +172,14 @@
         <w:t>t</w:t>
       </w:r>
       <w:r>
-        <w:t>heory] will describe the activities and Section [sec:summary] will detail how these fit in a more general pedagogic</w:t>
-      </w:r>
-      <w:r>
-        <w:t xml:space="preserve"> context. Finally, all source files for this paper (including data and the analysis) can be found at this url: </w:t>
+        <w:t xml:space="preserve">heory] will describe the activities and Section [sec:summary] will detail how these fit in a more general pedagogic context. Finally, all source files for this paper (including data and the analysis) can be found at this url: </w:t>
       </w:r>
       <w:hyperlink r:id="rId6">
         <w:r>
           <w:rPr>
             <w:rStyle w:val="Link"/>
           </w:rPr>
-          <w:t>https://github.com/drvinceknight/Playing-games-</w:t>
-        </w:r>
-        <w:r>
-          <w:rPr>
-            <w:rStyle w:val="Link"/>
-          </w:rPr>
-          <w:t>a-case-study-in-active-learning</w:t>
+          <w:t>https://github.com/drvinceknight/Playing-games-a-case-study-in-active-learning</w:t>
         </w:r>
       </w:hyperlink>
       <w:r>
@@ -237,26 +198,17 @@
     <w:bookmarkEnd w:id="1"/>
     <w:p>
       <w:r>
-        <w:t>Game Theory as a topic is well suited to approaches that use activities involving participants as players to introduce the concepts, rules and strategies for particular games and/or theo</w:t>
-      </w:r>
-      <w:r>
-        <w:t>rems presented.</w:t>
-      </w:r>
-    </w:p>
-    <w:p>
-      <w:r>
-        <w:t>In  one such activity is presented: a game that allows players to grasp the concept of common knowledge of rationality. Another good example is : Yale’s Professor Polak’s course, the videos available at that reference (a YouTube playlist) a</w:t>
-      </w:r>
-      <w:r>
-        <w:t>ll show that students are introduced to every concept through activity before discussing theory (this is akin to the framework discussed in Section [sec:summary].</w:t>
-      </w:r>
-    </w:p>
-    <w:p>
-      <w:r>
-        <w:t>Just as the activity presented in  the activities presented here are suited for an early intr</w:t>
-      </w:r>
-      <w:r>
-        <w:t>oduction to the concepts (although the activity of Section [sec:repeated</w:t>
+        <w:t>Game Theory as a topic is well suited to approaches that use activities involving participants as players to introduce the concepts, rules and strategies for particular games and/or theorems presented.</w:t>
+      </w:r>
+    </w:p>
+    <w:p>
+      <w:r>
+        <w:t>In  one such activity is presented: a game that allows players to grasp the concept of common knowledge of rationality. Another good example is : Yale’s Professor Polak’s course, the videos available at that reference (a YouTube playlist) all show that students are introduced to every concept through activity before discussing theory (this is akin to the framework discussed in Section [sec:summary].</w:t>
+      </w:r>
+    </w:p>
+    <w:p>
+      <w:r>
+        <w:t>Just as the activity presented in  the activities presented here are suited for an early introduction to the concepts (although the activity of Section [sec:repeated</w:t>
       </w:r>
       <w:r>
         <w:rPr>
@@ -265,10 +217,7 @@
         <w:t>g</w:t>
       </w:r>
       <w:r>
-        <w:t>ames] is potentially better suited to being used at a later stage). Furthermore, these activities have also been used successfully as outreach activities for high school students with</w:t>
-      </w:r>
-      <w:r>
-        <w:t xml:space="preserve"> no knowledge of further mathematics.</w:t>
+        <w:t>ames] is potentially better suited to being used at a later stage). Furthermore, these activities have also been used successfully as outreach activities for high school students with no knowledge of further mathematics.</w:t>
       </w:r>
     </w:p>
     <w:p>
@@ -291,13 +240,7 @@
         <w:rPr>
           <w:b/>
         </w:rPr>
-        <w:t>What is a g</w:t>
-      </w:r>
-      <w:r>
-        <w:rPr>
-          <w:b/>
-        </w:rPr>
-        <w:t>ame?</w:t>
+        <w:t>What is a game?</w:t>
       </w:r>
     </w:p>
     <w:p>
@@ -320,13 +263,7 @@
           <w:rPr>
             <w:rFonts w:ascii="Cambria Math" w:hAnsi="Cambria Math"/>
           </w:rPr>
-          <m:t>N</m:t>
-        </m:r>
-        <m:r>
-          <w:rPr>
-            <w:rFonts w:ascii="Cambria Math" w:hAnsi="Cambria Math"/>
-          </w:rPr>
-          <m:t>≥1</m:t>
+          <m:t>N≥1</m:t>
         </m:r>
       </m:oMath>
       <w:r>
@@ -361,10 +298,7 @@
       </w:r>
       <w:r>
         <w:lastRenderedPageBreak/>
-        <w:t>concep</w:t>
-      </w:r>
-      <w:r>
-        <w:t>t of best response dynamics which aims to identify what is the best option given prior knowledge of all other players . A particular game that can be analysed using base response dynamics is often referred to:</w:t>
+        <w:t>concept of best response dynamics which aims to identify what is the best option given prior knowledge of all other players . A particular game that can be analysed using base response dynamics is often referred to:</w:t>
       </w:r>
     </w:p>
     <w:p>
@@ -377,10 +311,7 @@
     </w:p>
     <w:p>
       <w:r>
-        <w:t>A good des</w:t>
-      </w:r>
-      <w:r>
-        <w:t>cription of the game and the human dynamics associated to it is given in . The use of this game in teaching is not at all novel . The rules are as follows:</w:t>
+        <w:t>A good description of the game and the human dynamics associated to it is given in . The use of this game in teaching is not at all novel . The rules are as follows:</w:t>
       </w:r>
     </w:p>
     <w:p>
@@ -432,18 +363,12 @@
         </m:f>
       </m:oMath>
       <w:r>
-        <w:t xml:space="preserve"> of the averag</w:t>
-      </w:r>
-      <w:r>
-        <w:t>e of the choices wins.</w:t>
-      </w:r>
-    </w:p>
-    <w:p>
-      <w:r>
-        <w:t>To make use of this game in class as an introduction to the concept of best response dynamics students are handed a sheet of paper inviting them to write down a first guess. After this initial play, a discussion is had that demonstra</w:t>
-      </w:r>
-      <w:r>
-        <w:t>tes that the equilibrium for this game is for all players to guess 0. This is shown diagrammatically in Figure [fig:rationalisation</w:t>
+        <w:t xml:space="preserve"> of the average of the choices wins.</w:t>
+      </w:r>
+    </w:p>
+    <w:p>
+      <w:r>
+        <w:t>To make use of this game in class as an introduction to the concept of best response dynamics students are handed a sheet of paper inviting them to write down a first guess. After this initial play, a discussion is had that demonstrates that the equilibrium for this game is for all players to guess 0. This is shown diagrammatically in Figure [fig:rationalisation</w:t>
       </w:r>
       <w:r>
         <w:rPr>
@@ -484,10 +409,7 @@
     </w:p>
     <w:p>
       <w:r>
-        <w:t>Following this discussion students are invited to play again and write down their second guess. All of the results are collected, the author has used paper forms but an automated approach could also be used. In general the input and analysis of the data ta</w:t>
-      </w:r>
-      <w:r>
-        <w:t>kes less than 10 minutes and can be done by a helper during another class activity. Following this, the results (corresponding to the results of Figure [fig:histogram</w:t>
+        <w:t>Following this discussion students are invited to play again and write down their second guess. All of the results are collected, the author has used paper forms but an automated approach could also be used. In general the input and analysis of the data takes less than 10 minutes and can be done by a helper during another class activity. Following this, the results (corresponding to the results of Figure [fig:histogram</w:t>
       </w:r>
       <w:r>
         <w:rPr>
@@ -505,169 +427,7 @@
         <w:t>g</w:t>
       </w:r>
       <w:r>
-        <w:t>uess]) are shown and discussed. This discussion usually revolves around the observation</w:t>
-      </w:r>
-      <w:r>
-        <w:t xml:space="preserve"> that not everyone acted rationally and second that some participants felt like they should ‘spoil’ the game by guessing larger in the second round.</w:t>
-      </w:r>
-    </w:p>
-    <w:p>
-      <w:r>
-        <w:t xml:space="preserve">[thick,scale=0.7, every node/.style=scale=0.7] (0) at (0,0) </w:t>
-      </w:r>
-      <m:oMath>
-        <m:r>
-          <w:rPr>
-            <w:rFonts w:ascii="Cambria Math" w:hAnsi="Cambria Math"/>
-          </w:rPr>
-          <m:t>0</m:t>
-        </m:r>
-      </m:oMath>
-      <w:r>
-        <w:t xml:space="preserve">; (100) at (10,0) </w:t>
-      </w:r>
-      <m:oMath>
-        <m:r>
-          <w:rPr>
-            <w:rFonts w:ascii="Cambria Math" w:hAnsi="Cambria Math"/>
-          </w:rPr>
-          <m:t>100</m:t>
-        </m:r>
-      </m:oMath>
-      <w:r>
-        <w:t>; (0) – (100); at (6.7,0)</w:t>
-      </w:r>
-      <w:r>
-        <w:t xml:space="preserve"> </w:t>
-      </w:r>
-      <m:oMath>
-        <m:r>
-          <w:rPr>
-            <w:rFonts w:ascii="Cambria Math" w:hAnsi="Cambria Math"/>
-          </w:rPr>
-          <m:t>67</m:t>
-        </m:r>
-      </m:oMath>
-      <w:r>
-        <w:t>;</w:t>
-      </w:r>
-    </w:p>
-    <w:p>
-      <w:r>
-        <w:t>in 7, 7.3, 7.6, 7.9, 8.2, 8.5, 8.8, 9.1, 9.4  (,-.25) – (+ .2,.25);  (9, -.5) edge[out=270,in=0,-&gt;] (7, -2);</w:t>
-      </w:r>
-    </w:p>
-    <w:p>
-      <w:r>
-        <w:t xml:space="preserve">(0) at (0,-2) </w:t>
-      </w:r>
-      <m:oMath>
-        <m:r>
-          <w:rPr>
-            <w:rFonts w:ascii="Cambria Math" w:hAnsi="Cambria Math"/>
-          </w:rPr>
-          <m:t>0</m:t>
-        </m:r>
-      </m:oMath>
-      <w:r>
-        <w:t xml:space="preserve">; (67) at (6.7,-2) </w:t>
-      </w:r>
-      <m:oMath>
-        <m:r>
-          <w:rPr>
-            <w:rFonts w:ascii="Cambria Math" w:hAnsi="Cambria Math"/>
-          </w:rPr>
-          <m:t>67</m:t>
-        </m:r>
-      </m:oMath>
-      <w:r>
-        <w:t xml:space="preserve">; (0) – (67); at (4.4,-2) </w:t>
-      </w:r>
-      <m:oMath>
-        <m:r>
-          <w:rPr>
-            <w:rFonts w:ascii="Cambria Math" w:hAnsi="Cambria Math"/>
-          </w:rPr>
-          <m:t>44</m:t>
-        </m:r>
-      </m:oMath>
-      <w:r>
-        <w:t>;</w:t>
-      </w:r>
-    </w:p>
-    <w:p>
-      <w:r>
-        <w:t>in 4.7, 5, 5.3, 5.6, 5.9, 6.2  (,-2.25) – (+ .2,-1.75);  (6, -2.5) edge[out=</w:t>
-      </w:r>
-      <w:r>
-        <w:t>270,in=0,-&gt;] (4.7, -4);</w:t>
-      </w:r>
-    </w:p>
-    <w:p>
-      <w:r>
-        <w:t xml:space="preserve">(0) at (0,-4) </w:t>
-      </w:r>
-      <m:oMath>
-        <m:r>
-          <w:rPr>
-            <w:rFonts w:ascii="Cambria Math" w:hAnsi="Cambria Math"/>
-          </w:rPr>
-          <m:t>0</m:t>
-        </m:r>
-      </m:oMath>
-      <w:r>
-        <w:t xml:space="preserve">; (44) at (4.4,-4) </w:t>
-      </w:r>
-      <m:oMath>
-        <m:r>
-          <w:rPr>
-            <w:rFonts w:ascii="Cambria Math" w:hAnsi="Cambria Math"/>
-          </w:rPr>
-          <m:t>44</m:t>
-        </m:r>
-      </m:oMath>
-      <w:r>
-        <w:t xml:space="preserve">; (0) – (44); at (2.9,-4) </w:t>
-      </w:r>
-      <m:oMath>
-        <m:r>
-          <w:rPr>
-            <w:rFonts w:ascii="Cambria Math" w:hAnsi="Cambria Math"/>
-          </w:rPr>
-          <m:t>29</m:t>
-        </m:r>
-      </m:oMath>
-      <w:r>
-        <w:t>;</w:t>
-      </w:r>
-    </w:p>
-    <w:p>
-      <w:r>
-        <w:t xml:space="preserve">in 3.2, 3.5, 3.8  (,-4.25) – (+ .2,-3.75); </w:t>
-      </w:r>
-    </w:p>
-    <w:p>
-      <w:r>
-        <w:t xml:space="preserve">at (2, -5) …; (0) at (1,-6) [draw] </w:t>
-      </w:r>
-      <m:oMath>
-        <m:r>
-          <w:rPr>
-            <w:rFonts w:ascii="Cambria Math" w:hAnsi="Cambria Math"/>
-          </w:rPr>
-          <m:t>0</m:t>
-        </m:r>
-      </m:oMath>
-      <w:r>
-        <w:t>; (3.4, -4.5) edge[out=270,in=0,-&gt;] (1.5, -6);</w:t>
-      </w:r>
-    </w:p>
-    <w:p>
-      <w:r>
-        <w:t>at (8, -5) [draw] Removing dominated st</w:t>
-      </w:r>
-      <w:r>
-        <w:t>rategies;</w:t>
+        <w:t>uess]) are shown and discussed. This discussion usually revolves around the observation that not everyone acted rationally and second that some participants felt like they should ‘spoil’ the game by guessing larger in the second round.</w:t>
       </w:r>
     </w:p>
     <w:p>
@@ -713,7 +473,6 @@
     </w:p>
     <w:p>
       <w:r>
-        <w:lastRenderedPageBreak/>
         <w:t>The author has used this activity on a large number of occasions and at all times collected the data. Figure [fig:histogram</w:t>
       </w:r>
       <w:r>
@@ -737,13 +496,7 @@
     </w:p>
     <w:p>
       <w:r>
-        <w:t xml:space="preserve">.6 </w:t>
-      </w:r>
-      <w:r>
-        <w:t xml:space="preserve"> </w:t>
-      </w:r>
-      <w:r>
-        <w:t>[fig</w:t>
+        <w:t>.6  [fig</w:t>
       </w:r>
       <w:proofErr w:type="gramStart"/>
       <w:r>
@@ -774,10 +527,7 @@
     </w:p>
     <w:p>
       <w:r>
-        <w:t xml:space="preserve">.4 </w:t>
-      </w:r>
-      <w:r>
-        <w:t xml:space="preserve"> [fig</w:t>
+        <w:t>.4  [fig</w:t>
       </w:r>
       <w:proofErr w:type="gramStart"/>
       <w:r>
@@ -858,10 +608,7 @@
         <w:t>g</w:t>
       </w:r>
       <w:r>
-        <w:t>ame]) has guesses that are closer to the expected equilibrium behaviour.</w:t>
-      </w:r>
-      <w:r>
-        <w:t xml:space="preserve"> Figure [fig:jointplot</w:t>
+        <w:t>ame]) has guesses that are closer to the expected equilibrium behaviour. Figure [fig:jointplot</w:t>
       </w:r>
       <w:r>
         <w:rPr>
@@ -976,7 +723,11 @@
         </m:r>
       </m:oMath>
       <w:r>
-        <w:t>) is less than one highlights that the second guess is in general lower than the first guess. As can be seen in Figure [fig:all</w:t>
+        <w:t xml:space="preserve">) is less than one highlights that the second guess is in general lower than the first guess. As can be seen in Figure </w:t>
+      </w:r>
+      <w:r>
+        <w:lastRenderedPageBreak/>
+        <w:t>[fig:all</w:t>
       </w:r>
       <w:r>
         <w:rPr>
@@ -1012,10 +763,7 @@
         <w:t>g</w:t>
       </w:r>
       <w:r>
-        <w:t>uess] shows the results when removing these irrat</w:t>
-      </w:r>
-      <w:r>
-        <w:t xml:space="preserve">ional moves. In this particular case the linear relationship is in fact stronger </w:t>
+        <w:t xml:space="preserve">uess] shows the results when removing these irrational moves. In this particular case the linear relationship is in fact stronger </w:t>
       </w:r>
       <m:oMath>
         <m:sSup>
@@ -1101,14 +849,47 @@
     </w:p>
     <w:p>
       <w:r>
-        <w:t xml:space="preserve">.6 </w:t>
-      </w:r>
+        <w:t>.6  [fig</w:t>
+      </w:r>
+      <w:proofErr w:type="gramStart"/>
+      <w:r>
+        <w:t>:histogram</w:t>
+      </w:r>
+      <w:r>
+        <w:rPr>
+          <w:vertAlign w:val="subscript"/>
+        </w:rPr>
+        <w:t>o</w:t>
+      </w:r>
+      <w:r>
+        <w:t>f</w:t>
+      </w:r>
+      <w:r>
+        <w:rPr>
+          <w:vertAlign w:val="subscript"/>
+        </w:rPr>
+        <w:t>g</w:t>
+      </w:r>
+      <w:r>
+        <w:t>uess</w:t>
+      </w:r>
+      <w:proofErr w:type="gramEnd"/>
+      <w:r>
+        <w:t>]</w:t>
+      </w:r>
+    </w:p>
+    <w:p>
+      <w:r>
+        <w:t xml:space="preserve">.4 </w:t>
+      </w:r>
+      <w:bookmarkStart w:id="3" w:name="_GoBack"/>
+      <w:bookmarkEnd w:id="3"/>
       <w:r>
         <w:t xml:space="preserve"> [fig</w:t>
       </w:r>
       <w:proofErr w:type="gramStart"/>
       <w:r>
-        <w:t>:histogram</w:t>
+        <w:t>:jointplot</w:t>
       </w:r>
       <w:r>
         <w:rPr>
@@ -1135,23 +916,25 @@
     </w:p>
     <w:p>
       <w:r>
-        <w:t xml:space="preserve">.4 </w:t>
-      </w:r>
-      <w:r>
-        <w:t xml:space="preserve"> [fig</w:t>
-      </w:r>
-      <w:proofErr w:type="gramStart"/>
-      <w:r>
-        <w:t>:jointplot</w:t>
-      </w:r>
-      <w:r>
-        <w:rPr>
-          <w:vertAlign w:val="subscript"/>
-        </w:rPr>
-        <w:t>o</w:t>
-      </w:r>
-      <w:r>
-        <w:t>f</w:t>
+        <w:t>[fig:results</w:t>
+      </w:r>
+      <w:r>
+        <w:rPr>
+          <w:vertAlign w:val="subscript"/>
+        </w:rPr>
+        <w:t>w</w:t>
+      </w:r>
+      <w:r>
+        <w:t>ith</w:t>
+      </w:r>
+      <w:r>
+        <w:rPr>
+          <w:vertAlign w:val="subscript"/>
+        </w:rPr>
+        <w:t>d</w:t>
+      </w:r>
+      <w:r>
+        <w:t>ecreasing</w:t>
       </w:r>
       <w:r>
         <w:rPr>
@@ -1160,42 +943,6 @@
         <w:t>g</w:t>
       </w:r>
       <w:r>
-        <w:t>uess</w:t>
-      </w:r>
-      <w:proofErr w:type="gramEnd"/>
-      <w:r>
-        <w:t>]</w:t>
-      </w:r>
-    </w:p>
-    <w:p>
-      <w:r>
-        <w:t>[fig:results</w:t>
-      </w:r>
-      <w:r>
-        <w:rPr>
-          <w:vertAlign w:val="subscript"/>
-        </w:rPr>
-        <w:t>w</w:t>
-      </w:r>
-      <w:r>
-        <w:t>ith</w:t>
-      </w:r>
-      <w:r>
-        <w:rPr>
-          <w:vertAlign w:val="subscript"/>
-        </w:rPr>
-        <w:t>d</w:t>
-      </w:r>
-      <w:r>
-        <w:t>ecreasing</w:t>
-      </w:r>
-      <w:r>
-        <w:rPr>
-          <w:vertAlign w:val="subscript"/>
-        </w:rPr>
-        <w:t>g</w:t>
-      </w:r>
-      <w:r>
         <w:t>uess]</w:t>
       </w:r>
     </w:p>
@@ -1210,10 +957,7 @@
         <w:t>r</w:t>
       </w:r>
       <w:r>
-        <w:t>elationship]) is used to discuss what would happen if more rounds were to be played. In particular it is possible to discuss ideas of converge</w:t>
-      </w:r>
-      <w:r>
-        <w:t>nce (cobweb diagrams in particular) when generalising ([eq:linear</w:t>
+        <w:t>elationship]) is used to discuss what would happen if more rounds were to be played. In particular it is possible to discuss ideas of convergence (cobweb diagrams in particular) when generalising ([eq:linear</w:t>
       </w:r>
       <w:r>
         <w:rPr>
@@ -1255,13 +999,7 @@
                 <w:rPr>
                   <w:rFonts w:ascii="Cambria Math" w:hAnsi="Cambria Math"/>
                 </w:rPr>
-                <m:t>n</m:t>
-              </m:r>
-              <m:r>
-                <w:rPr>
-                  <w:rFonts w:ascii="Cambria Math" w:hAnsi="Cambria Math"/>
-                </w:rPr>
-                <m:t>+1</m:t>
+                <m:t>n+1</m:t>
               </m:r>
             </m:sub>
           </m:sSub>
@@ -1321,10 +1059,7 @@
         </w:numPr>
       </w:pPr>
       <w:r>
-        <w:t xml:space="preserve">Participants are explained the rules and play one round of the two thirds of the average </w:t>
-      </w:r>
-      <w:r>
-        <w:t>game.</w:t>
+        <w:t>Participants are explained the rules and play one round of the two thirds of the average game.</w:t>
       </w:r>
     </w:p>
     <w:p>
@@ -1362,35 +1097,22 @@
     </w:p>
     <w:p>
       <w:r>
-        <w:t>This activity is still quite passive in terms of physical activity (participants are seated throughout). Nev</w:t>
-      </w:r>
-      <w:r>
-        <w:t xml:space="preserve">ertheless it allows the data used for the discussion of the </w:t>
-      </w:r>
-      <w:r>
-        <w:lastRenderedPageBreak/>
-        <w:t>theory to come directly from the participants. Further more all students are active participants and there are no difficulties with regards to encouraging participation (references to these are di</w:t>
-      </w:r>
-      <w:r>
-        <w:t>scussed in ).</w:t>
+        <w:t>This activity is still quite passive in terms of physical activity (participants are seated throughout). Nevertheless it allows the data used for the discussion of the theory to come directly from the participants. Further more all students are active participants and there are no difficulties with regards to encouraging participation (references to these are discussed in ).</w:t>
       </w:r>
     </w:p>
     <w:p>
       <w:pPr>
         <w:pStyle w:val="Heading2"/>
       </w:pPr>
-      <w:bookmarkStart w:id="3" w:name="sec:repeated_games"/>
+      <w:bookmarkStart w:id="4" w:name="sec:repeated_games"/>
       <w:r>
         <w:t>Repeated and random games</w:t>
       </w:r>
     </w:p>
-    <w:bookmarkEnd w:id="3"/>
-    <w:p>
-      <w:r>
-        <w:t>This activity is used to introduce students to the concepts of repeated games . The mathematical details can be omitted from the initial description of the activity to the participants but for completeness they are i</w:t>
-      </w:r>
-      <w:r>
-        <w:t>ncluded here:</w:t>
+    <w:bookmarkEnd w:id="4"/>
+    <w:p>
+      <w:r>
+        <w:t>This activity is used to introduce students to the concepts of repeated games . The mathematical details can be omitted from the initial description of the activity to the participants but for completeness they are included here:</w:t>
       </w:r>
     </w:p>
     <w:p>
@@ -1402,25 +1124,7 @@
           <w:rPr>
             <w:rFonts w:ascii="Cambria Math" w:hAnsi="Cambria Math"/>
           </w:rPr>
-          <m:t>0&lt;</m:t>
-        </m:r>
-        <m:r>
-          <w:rPr>
-            <w:rFonts w:ascii="Cambria Math" w:hAnsi="Cambria Math"/>
-          </w:rPr>
-          <m:t>t</m:t>
-        </m:r>
-        <m:r>
-          <w:rPr>
-            <w:rFonts w:ascii="Cambria Math" w:hAnsi="Cambria Math"/>
-          </w:rPr>
-          <m:t>≤</m:t>
-        </m:r>
-        <m:r>
-          <w:rPr>
-            <w:rFonts w:ascii="Cambria Math" w:hAnsi="Cambria Math"/>
-          </w:rPr>
-          <m:t>T</m:t>
+          <m:t>0&lt;t≤T</m:t>
         </m:r>
       </m:oMath>
       <w:r>
@@ -1455,10 +1159,7 @@
         <w:t>stage game</w:t>
       </w:r>
       <w:r>
-        <w:t xml:space="preserve"> </w:t>
-      </w:r>
-      <w:r>
-        <w:t xml:space="preserve">independently and simultaneously selecting actions. Players make decisions in full knowledge of the </w:t>
+        <w:t xml:space="preserve"> independently and simultaneously selecting actions. Players make decisions in full knowledge of the </w:t>
       </w:r>
       <w:r>
         <w:rPr>
@@ -1467,14 +1168,12 @@
         <w:t>history</w:t>
       </w:r>
       <w:r>
-        <w:t xml:space="preserve"> of the game played so far (ie the actions chosen by each player in each previous time period). The payoff is defined as the sum of the utilities in </w:t>
-      </w:r>
-      <w:r>
-        <w:t>each stage game for every time period.</w:t>
-      </w:r>
-    </w:p>
-    <w:p>
-      <w:r>
+        <w:t xml:space="preserve"> of the game played so far (ie the actions chosen by each player in each previous time period). The payoff is defined as the sum of the utilities in each stage game for every time period.</w:t>
+      </w:r>
+    </w:p>
+    <w:p>
+      <w:r>
+        <w:lastRenderedPageBreak/>
         <w:t xml:space="preserve">One of the most renowned repeated games is referred to as </w:t>
       </w:r>
       <w:r>
@@ -1489,10 +1188,7 @@
     </w:p>
     <w:p>
       <w:r>
-        <w:t>Initially a description of the prisoner’s dilemma  is given. The prisoner’s dilemma is a sim</w:t>
-      </w:r>
-      <w:r>
-        <w:t>ple two player game that is often used to introduce the very basic notions of game theory. It is described by the following two matrices:</w:t>
+        <w:t>Initially a description of the prisoner’s dilemma  is given. The prisoner’s dilemma is a simple two player game that is often used to introduce the very basic notions of game theory. It is described by the following two matrices:</w:t>
       </w:r>
     </w:p>
     <w:p>
@@ -1505,13 +1201,7 @@
             <w:rPr>
               <w:rFonts w:ascii="Cambria Math" w:hAnsi="Cambria Math"/>
             </w:rPr>
-            <m:t>A</m:t>
-          </m:r>
-          <m:r>
-            <w:rPr>
-              <w:rFonts w:ascii="Cambria Math" w:hAnsi="Cambria Math"/>
-            </w:rPr>
-            <m:t>=</m:t>
+            <m:t>A=</m:t>
           </m:r>
           <m:d>
             <m:dPr>
@@ -1582,19 +1272,7 @@
             <w:rPr>
               <w:rFonts w:ascii="Cambria Math" w:hAnsi="Cambria Math"/>
             </w:rPr>
-            <m:t>  </m:t>
-          </m:r>
-          <m:r>
-            <w:rPr>
-              <w:rFonts w:ascii="Cambria Math" w:hAnsi="Cambria Math"/>
-            </w:rPr>
-            <m:t>B</m:t>
-          </m:r>
-          <m:r>
-            <w:rPr>
-              <w:rFonts w:ascii="Cambria Math" w:hAnsi="Cambria Math"/>
-            </w:rPr>
-            <m:t>=</m:t>
+            <m:t>  B=</m:t>
           </m:r>
           <m:d>
             <m:dPr>
@@ -1688,10 +1366,7 @@
         </m:r>
       </m:oMath>
       <w:r>
-        <w:t xml:space="preserve">. The strategies </w:t>
-      </w:r>
-      <w:r>
-        <w:t xml:space="preserve">available to each player are to cooperate: </w:t>
+        <w:t xml:space="preserve">. The strategies available to each player are to cooperate: </w:t>
       </w:r>
       <m:oMath>
         <m:r>
@@ -1740,18 +1415,12 @@
     </w:p>
     <w:p>
       <w:r>
-        <w:t>Thus if both players cooperate they both receive a utility of 3, if one player defects, the def</w:t>
-      </w:r>
-      <w:r>
-        <w:t>ector gets a utility of 5 and the cooperator a utility of 0. Finally if both players defect they receive a utility of 1. As players (in this framework) aim to maximise their score, the Nash equilibrium for this game is for both players to defect.</w:t>
-      </w:r>
-    </w:p>
-    <w:p>
-      <w:r>
-        <w:t>After des</w:t>
-      </w:r>
-      <w:r>
-        <w:t xml:space="preserve">cribing this activity and in particular explaining the simple mathematical idea of </w:t>
+        <w:t>Thus if both players cooperate they both receive a utility of 3, if one player defects, the defector gets a utility of 5 and the cooperator a utility of 0. Finally if both players defect they receive a utility of 1. As players (in this framework) aim to maximise their score, the Nash equilibrium for this game is for both players to defect.</w:t>
+      </w:r>
+    </w:p>
+    <w:p>
+      <w:r>
+        <w:t xml:space="preserve">After describing this activity and in particular explaining the simple mathematical idea of </w:t>
       </w:r>
       <w:r>
         <w:rPr>
@@ -1769,10 +1438,7 @@
         <w:t>r</w:t>
       </w:r>
       <w:r>
-        <w:t>esponses]) participants are made aware of the concept of Nash equilibrium. (This in turn can l</w:t>
-      </w:r>
-      <w:r>
-        <w:t>ead to a brief description of the tragic yet brilliant life of John Nash).</w:t>
+        <w:t>esponses]) participants are made aware of the concept of Nash equilibrium. (This in turn can lead to a brief description of the tragic yet brilliant life of John Nash).</w:t>
       </w:r>
     </w:p>
     <w:p>
@@ -1819,11 +1485,7 @@
         </w:numPr>
       </w:pPr>
       <w:r>
-        <w:lastRenderedPageBreak/>
-        <w:t xml:space="preserve">All </w:t>
-      </w:r>
-      <w:r>
-        <w:t>teams will play in a round robin tournament with cumulative scores being recorded.</w:t>
+        <w:t>All teams will play in a round robin tournament with cumulative scores being recorded.</w:t>
       </w:r>
     </w:p>
     <w:p>
@@ -1839,13 +1501,7 @@
     </w:p>
     <w:p>
       <w:r>
-        <w:t xml:space="preserve">The tournament is run with all participants present (even those not involved in a duel). All participants </w:t>
-      </w:r>
-      <w:r>
-        <w:t>are invited to stand and confer in their teams. The importance of standing (as a physical activity) is noted in  (whilst that reference is mainly concerned with the impact of activity on physical well being it also describes advantages in terms of concentr</w:t>
-      </w:r>
-      <w:r>
-        <w:t xml:space="preserve">ation). Before every round of every duel opposing teams are encouraged to discuss strategies, after which they face away from each other and following a prompt hold up a card indicating either </w:t>
+        <w:t xml:space="preserve">The tournament is run with all participants present (even those not involved in a duel). All participants are invited to stand and confer in their teams. The importance of standing (as a physical activity) is noted in  (whilst that reference is mainly concerned with the impact of activity on physical well being it also describes advantages in terms of concentration). Before every round of every duel opposing teams are encouraged to discuss strategies, after which they face away from each other and following a prompt hold up a card indicating either </w:t>
       </w:r>
       <m:oMath>
         <m:r>
@@ -1867,10 +1523,7 @@
         </m:r>
       </m:oMath>
       <w:r>
-        <w:t>. Duels are recorded on a wall board in a table similar</w:t>
-      </w:r>
-      <w:r>
-        <w:t xml:space="preserve"> to the ones shown in Tables [tab:duel] and [tab:duel]. Table [tab:duel] shows two strategies which constantly cooperate (thus obtaining a utility of 3 in each round). Table [tab:duel</w:t>
+        <w:t>. Duels are recorded on a wall board in a table similar to the ones shown in Tables [tab:duel] and [tab:duel]. Table [tab:duel] shows two strategies which constantly cooperate (thus obtaining a utility of 3 in each round). Table [tab:duel</w:t>
       </w:r>
       <w:r>
         <w:rPr>
@@ -1879,10 +1532,11 @@
         <w:t>1</w:t>
       </w:r>
       <w:r>
-        <w:t xml:space="preserve">] shows an example where a strategy that is alternating plays against a </w:t>
-      </w:r>
-      <w:r>
-        <w:t>strategy that always defects. Figure [fig:white</w:t>
+        <w:t xml:space="preserve">] shows an example where a strategy that is alternating plays against a strategy that always defects. </w:t>
+      </w:r>
+      <w:r>
+        <w:lastRenderedPageBreak/>
+        <w:t>Figure [fig:white</w:t>
       </w:r>
       <w:r>
         <w:rPr>
@@ -1927,10 +1581,7 @@
       </w:r>
       <w:r>
         <w:br/>
-        <w:t>Alternator</w:t>
-      </w:r>
-      <w:r>
-        <w:t>&amp;0&amp;1&amp;1&amp;2&amp;2</w:t>
+        <w:t>Alternator&amp;0&amp;1&amp;1&amp;2&amp;2</w:t>
       </w:r>
       <w:r>
         <w:br/>
@@ -1983,21 +1634,12 @@
         <w:t>1</w:t>
       </w:r>
       <w:r>
-        <w:t xml:space="preserve">] are strategies that were used in the original tournaments run by Axelrod </w:t>
-      </w:r>
-      <w:r>
-        <w:t>. The interesting fact of repeated games and one that usually becomes apparent to participants through the activity is that whilst repeating the stage Nash equilibrium (always defect) is indeed a Nash equilibrium for the repeated games, this equilibrium is</w:t>
-      </w:r>
-      <w:r>
-        <w:t xml:space="preserve"> not unique as reputation now has a part to play.</w:t>
-      </w:r>
-    </w:p>
-    <w:p>
-      <w:r>
-        <w:t xml:space="preserve">Note that if participants do not realise that this it is important to remind them that the goal is not to win each duel but to obtain a high score overall. Often during the tournament one team will (during </w:t>
-      </w:r>
-      <w:r>
-        <w:t>the pre round discussion) exclaim:</w:t>
+        <w:t>] are strategies that were used in the original tournaments run by Axelrod . The interesting fact of repeated games and one that usually becomes apparent to participants through the activity is that whilst repeating the stage Nash equilibrium (always defect) is indeed a Nash equilibrium for the repeated games, this equilibrium is not unique as reputation now has a part to play.</w:t>
+      </w:r>
+    </w:p>
+    <w:p>
+      <w:r>
+        <w:t>Note that if participants do not realise that this it is important to remind them that the goal is not to win each duel but to obtain a high score overall. Often during the tournament one team will (during the pre round discussion) exclaim:</w:t>
       </w:r>
     </w:p>
     <w:p>
@@ -2010,75 +1652,63 @@
     </w:p>
     <w:p>
       <w:r>
+        <w:t>Without realising it the participants have described a well known strategy (</w:t>
+      </w:r>
+      <w:r>
+        <w:rPr>
+          <w:b/>
+        </w:rPr>
+        <w:t>Grudger</w:t>
+      </w:r>
+      <w:r>
+        <w:t>) which takes in to account the entire history of play.</w:t>
+      </w:r>
+    </w:p>
+    <w:p>
+      <w:r>
+        <w:t>This activity can be complemented with a demonstration of software that allows for the rapid simulation of Axelrod’s tournament . Figure [fig:evolutionary</w:t>
+      </w:r>
+      <w:r>
+        <w:rPr>
+          <w:vertAlign w:val="subscript"/>
+        </w:rPr>
+        <w:t>a</w:t>
+      </w:r>
+      <w:r>
+        <w:t>xelrod] shows the performance of the strategies when put in an evolutionary context.</w:t>
+      </w:r>
+    </w:p>
+    <w:p>
+      <w:r>
+        <w:t xml:space="preserve"> [</w:t>
+      </w:r>
+      <w:proofErr w:type="gramStart"/>
+      <w:r>
+        <w:t>fig:evolutionary</w:t>
+      </w:r>
+      <w:r>
+        <w:rPr>
+          <w:vertAlign w:val="subscript"/>
+        </w:rPr>
+        <w:t>a</w:t>
+      </w:r>
+      <w:r>
+        <w:t>xelrod</w:t>
+      </w:r>
+      <w:proofErr w:type="gramEnd"/>
+      <w:r>
+        <w:t>]</w:t>
+      </w:r>
+    </w:p>
+    <w:p>
+      <w:r>
+        <w:t>One of the inconsistencies of this approach is that all participants observe the play by all the teams. Whilst from a mathematical perspective reputation is inferred to mean the reputation gained during a particular duel, this has the effect of teams being able to observe how other teams seem to play. A true replication of Axelrod’s tournament would not allow for this. One possibility would invite participants to leave the room which might be logistically constrained. From a pedagogic point of view however, having participants observe the duels often leads to a much more engaged discussion (after, as well as during the activity).</w:t>
+      </w:r>
+    </w:p>
+    <w:p>
+      <w:r>
         <w:lastRenderedPageBreak/>
-        <w:t>Without realising it the participants have described a well known strategy (</w:t>
-      </w:r>
-      <w:r>
-        <w:rPr>
-          <w:b/>
-        </w:rPr>
-        <w:t>Grudger</w:t>
-      </w:r>
-      <w:r>
-        <w:t>) which takes in to account the entire history of play.</w:t>
-      </w:r>
-    </w:p>
-    <w:p>
-      <w:r>
-        <w:t>Thi</w:t>
-      </w:r>
-      <w:r>
-        <w:t>s activity can be complemented with a demonstration of software that allows for the rapid simulation of Axelrod’s tournament . Figure [fig:evolutionary</w:t>
-      </w:r>
-      <w:r>
-        <w:rPr>
-          <w:vertAlign w:val="subscript"/>
-        </w:rPr>
-        <w:t>a</w:t>
-      </w:r>
-      <w:r>
-        <w:t>xelrod] shows the performance of the strategies when put in an evolutionary context.</w:t>
-      </w:r>
-    </w:p>
-    <w:p>
-      <w:r>
-        <w:t xml:space="preserve"> [</w:t>
-      </w:r>
-      <w:proofErr w:type="gramStart"/>
-      <w:r>
-        <w:t>fig:evolutionary</w:t>
-      </w:r>
-      <w:r>
-        <w:rPr>
-          <w:vertAlign w:val="subscript"/>
-        </w:rPr>
-        <w:t>a</w:t>
-      </w:r>
-      <w:r>
-        <w:t>xelrod</w:t>
-      </w:r>
-      <w:proofErr w:type="gramEnd"/>
-      <w:r>
-        <w:t>]</w:t>
-      </w:r>
-    </w:p>
-    <w:p>
-      <w:r>
-        <w:t>One of the inconsistencies of this approach is that all participants observe the play by all the teams. Whilst from a mathematical perspective reputation is inferred to mean the reputation gained during a particular duel, this has the effect of te</w:t>
-      </w:r>
-      <w:r>
-        <w:t>ams being able to observe how other teams seem to play. A true replication of Axelrod’s tournament would not allow for this. One possibility would invite participants to leave the room which might be logistically constrained. From a pedagogic point of view</w:t>
-      </w:r>
-      <w:r>
-        <w:t xml:space="preserve"> however, having participants observe the duels often leads to a much more engaged discussion (after, as well as during the activity).</w:t>
-      </w:r>
-    </w:p>
-    <w:p>
-      <w:r>
-        <w:t>This activity is usually very enjoyable and leads to a lively discussion. Further to the fun had by participants, the the</w:t>
-      </w:r>
-      <w:r>
-        <w:t>oretic discussion about repeated games can be placed in the exact context of the tournament that has just been played.</w:t>
+        <w:t>This activity is usually very enjoyable and leads to a lively discussion. Further to the fun had by participants, the theoretic discussion about repeated games can be placed in the exact context of the tournament that has just been played.</w:t>
       </w:r>
     </w:p>
     <w:p>
@@ -2097,13 +1727,7 @@
         <w:rPr>
           <w:b/>
         </w:rPr>
-        <w:t>Infinitely repeated games with discountin</w:t>
-      </w:r>
-      <w:r>
-        <w:rPr>
-          <w:b/>
-        </w:rPr>
-        <w:t>g</w:t>
+        <w:t>Infinitely repeated games with discounting</w:t>
       </w:r>
       <w:r>
         <w:t>: the discount factor can be interpreted as a probability of the duel continuing for another round (this can be randomly sampled).</w:t>
@@ -2123,10 +1747,7 @@
         <w:t>Markov games</w:t>
       </w:r>
       <w:r>
-        <w:t>: two random game states can be a true game and an absorbing game so that this corresponds to an infinite game w</w:t>
-      </w:r>
-      <w:r>
-        <w:t>ith discounting.</w:t>
+        <w:t>: two random game states can be a true game and an absorbing game so that this corresponds to an infinite game with discounting.</w:t>
       </w:r>
     </w:p>
     <w:p>
@@ -2159,18 +1780,15 @@
       <w:pPr>
         <w:pStyle w:val="Heading1"/>
       </w:pPr>
-      <w:bookmarkStart w:id="4" w:name="sec:summary"/>
+      <w:bookmarkStart w:id="5" w:name="sec:summary"/>
       <w:r>
         <w:t>Summary and place within a pedagogic framework</w:t>
       </w:r>
     </w:p>
-    <w:bookmarkEnd w:id="4"/>
-    <w:p>
-      <w:r>
-        <w:t>These activities have been used by the author during outreach ev</w:t>
-      </w:r>
-      <w:r>
-        <w:t>ents during which students take part in the activity of Section [sec:best</w:t>
+    <w:bookmarkEnd w:id="5"/>
+    <w:p>
+      <w:r>
+        <w:t>These activities have been used by the author during outreach events during which students take part in the activity of Section [sec:best</w:t>
       </w:r>
       <w:r>
         <w:rPr>
@@ -2188,18 +1806,12 @@
         <w:t>g</w:t>
       </w:r>
       <w:r>
-        <w:t>ames]. These two activities complement themselves and form an accessibl</w:t>
-      </w:r>
-      <w:r>
-        <w:t>e introduction to novel mathematical topics for a wide range of age groups.</w:t>
-      </w:r>
-    </w:p>
-    <w:p>
-      <w:r>
-        <w:t>More notably however these activities have been used as part of a family of activities used in a final year undergraduate course. This particular course is taught in active learnin</w:t>
-      </w:r>
-      <w:r>
-        <w:t>g pedagogic framework akin to a flipped class where students are introduced to theoretic concepts through prior ‘playing of games’. Other examples of these activities include:</w:t>
+        <w:t>ames]. These two activities complement themselves and form an accessible introduction to novel mathematical topics for a wide range of age groups.</w:t>
+      </w:r>
+    </w:p>
+    <w:p>
+      <w:r>
+        <w:t>More notably however these activities have been used as part of a family of activities used in a final year undergraduate course. This particular course is taught in active learning pedagogic framework akin to a flipped class where students are introduced to theoretic concepts through prior ‘playing of games’. Other examples of these activities include:</w:t>
       </w:r>
     </w:p>
     <w:p>
@@ -2213,14 +1825,10 @@
         <w:rPr>
           <w:b/>
         </w:rPr>
-        <w:lastRenderedPageBreak/>
         <w:t>A rock paper scissors lizard tournament</w:t>
       </w:r>
       <w:r>
-        <w:t>: this serves as an introduction to mixed</w:t>
-      </w:r>
-      <w:r>
-        <w:t xml:space="preserve"> strategies.</w:t>
+        <w:t>: this serves as an introduction to mixed strategies.</w:t>
       </w:r>
     </w:p>
     <w:p>
@@ -2259,10 +1867,7 @@
     </w:p>
     <w:p>
       <w:r>
-        <w:t>The general pedagogical basis for this i</w:t>
-      </w:r>
-      <w:r>
-        <w:t>s discussed in Section [sec:introduction] and the particular framework is shown in Figure [fig:use</w:t>
+        <w:t>The general pedagogical basis for this is discussed in Section [sec:introduction] and the particular framework is shown in Figure [fig:use</w:t>
       </w:r>
       <w:r>
         <w:rPr>
@@ -2302,10 +1907,7 @@
         </w:numPr>
       </w:pPr>
       <w:r>
-        <w:t xml:space="preserve">Why did that team say that on that </w:t>
-      </w:r>
-      <w:r>
-        <w:t>particular occasion?</w:t>
+        <w:t>Why did that team say that on that particular occasion?</w:t>
       </w:r>
     </w:p>
     <w:p>
@@ -2321,246 +1923,8 @@
     </w:p>
     <w:p>
       <w:r>
-        <w:t>Following that discussion the theory can be put in context by highlighting particular theoretic results and how they correspond (or not) to the behaviour exhibite</w:t>
-      </w:r>
-      <w:r>
-        <w:t>d during the activity. Furthermore, this encourages immediate feedback with regards to student comprehension which can be reactively addressed.</w:t>
-      </w:r>
-    </w:p>
-    <w:p>
-      <w:r>
-        <w:t>(activity) at (0,0) [fill=cyan!30, draw] Activity; (data) at (</w:t>
-      </w:r>
-      <m:oMath>
-        <m:r>
-          <w:rPr>
-            <w:rFonts w:ascii="Cambria Math" w:hAnsi="Cambria Math"/>
-          </w:rPr>
-          <m:t>(</m:t>
-        </m:r>
-        <m:r>
-          <w:rPr>
-            <w:rFonts w:ascii="Cambria Math" w:hAnsi="Cambria Math"/>
-          </w:rPr>
-          <m:t>activity</m:t>
-        </m:r>
-        <m:r>
-          <w:rPr>
-            <w:rFonts w:ascii="Cambria Math" w:hAnsi="Cambria Math"/>
-          </w:rPr>
-          <m:t>)+(3,0)</m:t>
-        </m:r>
-      </m:oMath>
-      <w:r>
-        <w:t>) [fill=purple!30, draw] D</w:t>
-      </w:r>
-      <w:r>
-        <w:t>ata; (discussion) at (</w:t>
-      </w:r>
-      <m:oMath>
-        <m:r>
-          <w:rPr>
-            <w:rFonts w:ascii="Cambria Math" w:hAnsi="Cambria Math"/>
-          </w:rPr>
-          <m:t>(</m:t>
-        </m:r>
-        <m:r>
-          <w:rPr>
-            <w:rFonts w:ascii="Cambria Math" w:hAnsi="Cambria Math"/>
-          </w:rPr>
-          <m:t>data</m:t>
-        </m:r>
-        <m:r>
-          <w:rPr>
-            <w:rFonts w:ascii="Cambria Math" w:hAnsi="Cambria Math"/>
-          </w:rPr>
-          <m:t>)+(2,1.5)</m:t>
-        </m:r>
-      </m:oMath>
-      <w:r>
-        <w:t>) [fill=green!30, draw] Discussion; (theory) at (</w:t>
-      </w:r>
-      <m:oMath>
-        <m:r>
-          <w:rPr>
-            <w:rFonts w:ascii="Cambria Math" w:hAnsi="Cambria Math"/>
-          </w:rPr>
-          <m:t>(</m:t>
-        </m:r>
-        <m:r>
-          <w:rPr>
-            <w:rFonts w:ascii="Cambria Math" w:hAnsi="Cambria Math"/>
-          </w:rPr>
-          <m:t>data</m:t>
-        </m:r>
-        <m:r>
-          <w:rPr>
-            <w:rFonts w:ascii="Cambria Math" w:hAnsi="Cambria Math"/>
-          </w:rPr>
-          <m:t>)+(2,-1.5)</m:t>
-        </m:r>
-      </m:oMath>
-      <w:r>
-        <w:t>) [fill=red!30, draw] Theory;</w:t>
-      </w:r>
-    </w:p>
-    <w:p>
-      <w:r>
-        <w:t>(activity) – (data); (data) edge[out=90, in=180] (discussion); (discussion) edge[out=-45, in=45] (theory);</w:t>
-      </w:r>
-    </w:p>
-    <w:p>
-      <w:r>
-        <w:t>(theory) edge[out=180, in=-90] (data); (theory) edge[out=180, in=-90] (activity); (discussion) edge[out=180, in=90] (activity); (theory) edge[out=135, in=-135] (discussion);</w:t>
-      </w:r>
-    </w:p>
-    <w:p>
-      <w:r>
-        <w:t>(</w:t>
-      </w:r>
-      <m:oMath>
-        <m:r>
-          <w:rPr>
-            <w:rFonts w:ascii="Cambria Math" w:hAnsi="Cambria Math"/>
-          </w:rPr>
-          <m:t>(</m:t>
-        </m:r>
-        <m:r>
-          <w:rPr>
-            <w:rFonts w:ascii="Cambria Math" w:hAnsi="Cambria Math"/>
-          </w:rPr>
-          <m:t>activity</m:t>
-        </m:r>
-        <m:r>
-          <w:rPr>
-            <w:rFonts w:ascii="Cambria Math" w:hAnsi="Cambria Math"/>
-          </w:rPr>
-          <m:t>)+(-3,.25)</m:t>
-        </m:r>
-      </m:oMath>
-      <w:r>
-        <w:t>) – (</w:t>
-      </w:r>
-      <m:oMath>
-        <m:r>
-          <w:rPr>
-            <w:rFonts w:ascii="Cambria Math" w:hAnsi="Cambria Math"/>
-          </w:rPr>
-          <m:t>(</m:t>
-        </m:r>
-        <m:r>
-          <w:rPr>
-            <w:rFonts w:ascii="Cambria Math" w:hAnsi="Cambria Math"/>
-          </w:rPr>
-          <m:t>activity</m:t>
-        </m:r>
-        <m:r>
-          <w:rPr>
-            <w:rFonts w:ascii="Cambria Math" w:hAnsi="Cambria Math"/>
-          </w:rPr>
-          <m:t>)+(-2.5,.25)</m:t>
-        </m:r>
-      </m:oMath>
-      <w:r>
-        <w:t>); at (</w:t>
-      </w:r>
-      <m:oMath>
-        <m:r>
-          <w:rPr>
-            <w:rFonts w:ascii="Cambria Math" w:hAnsi="Cambria Math"/>
-          </w:rPr>
-          <m:t>(</m:t>
-        </m:r>
-        <m:r>
-          <w:rPr>
-            <w:rFonts w:ascii="Cambria Math" w:hAnsi="Cambria Math"/>
-          </w:rPr>
-          <m:t>activi</m:t>
-        </m:r>
-        <m:r>
-          <w:rPr>
-            <w:rFonts w:ascii="Cambria Math" w:hAnsi="Cambria Math"/>
-          </w:rPr>
-          <m:t>ty</m:t>
-        </m:r>
-        <m:r>
-          <w:rPr>
-            <w:rFonts w:ascii="Cambria Math" w:hAnsi="Cambria Math"/>
-          </w:rPr>
-          <m:t>)+(-4,.25)</m:t>
-        </m:r>
-      </m:oMath>
-      <w:r>
-        <w:t>) Production:; (</w:t>
-      </w:r>
-      <m:oMath>
-        <m:r>
-          <w:rPr>
-            <w:rFonts w:ascii="Cambria Math" w:hAnsi="Cambria Math"/>
-          </w:rPr>
-          <m:t>(</m:t>
-        </m:r>
-        <m:r>
-          <w:rPr>
-            <w:rFonts w:ascii="Cambria Math" w:hAnsi="Cambria Math"/>
-          </w:rPr>
-          <m:t>activity</m:t>
-        </m:r>
-        <m:r>
-          <w:rPr>
-            <w:rFonts w:ascii="Cambria Math" w:hAnsi="Cambria Math"/>
-          </w:rPr>
-          <m:t>)+(-3,-.25)</m:t>
-        </m:r>
-      </m:oMath>
-      <w:r>
-        <w:t>) – (</w:t>
-      </w:r>
-      <m:oMath>
-        <m:r>
-          <w:rPr>
-            <w:rFonts w:ascii="Cambria Math" w:hAnsi="Cambria Math"/>
-          </w:rPr>
-          <m:t>(</m:t>
-        </m:r>
-        <m:r>
-          <w:rPr>
-            <w:rFonts w:ascii="Cambria Math" w:hAnsi="Cambria Math"/>
-          </w:rPr>
-          <m:t>activity</m:t>
-        </m:r>
-        <m:r>
-          <w:rPr>
-            <w:rFonts w:ascii="Cambria Math" w:hAnsi="Cambria Math"/>
-          </w:rPr>
-          <m:t>)+(-2.5,-.25)</m:t>
-        </m:r>
-      </m:oMath>
-      <w:r>
-        <w:t>); at (</w:t>
-      </w:r>
-      <m:oMath>
-        <m:r>
-          <w:rPr>
-            <w:rFonts w:ascii="Cambria Math" w:hAnsi="Cambria Math"/>
-          </w:rPr>
-          <m:t>(</m:t>
-        </m:r>
-        <m:r>
-          <w:rPr>
-            <w:rFonts w:ascii="Cambria Math" w:hAnsi="Cambria Math"/>
-          </w:rPr>
-          <m:t>activity</m:t>
-        </m:r>
-        <m:r>
-          <w:rPr>
-            <w:rFonts w:ascii="Cambria Math" w:hAnsi="Cambria Math"/>
-          </w:rPr>
-          <m:t>)+(-4,-.25)</m:t>
-        </m:r>
-      </m:oMath>
-      <w:r>
-        <w:t>) Reflection:;</w:t>
+        <w:lastRenderedPageBreak/>
+        <w:t>Following that discussion the theory can be put in context by highlighting particular theoretic results and how they correspond (or not) to the behaviour exhibited during the activity. Furthermore, this encourages immediate feedback with regards to student comprehension which can be reactively addressed.</w:t>
       </w:r>
     </w:p>
     <w:p>
@@ -2599,10 +1963,7 @@
         </w:numPr>
       </w:pPr>
       <w:r>
-        <w:t>“Class</w:t>
-      </w:r>
-      <w:r>
-        <w:t>es were fun.”</w:t>
+        <w:t>“Classes were fun.”</w:t>
       </w:r>
     </w:p>
     <w:p>
@@ -2629,11 +1990,7 @@
     </w:p>
     <w:p>
       <w:r>
-        <w:lastRenderedPageBreak/>
-        <w:t>Nonetheless at the start of the course certain class management techniques described in  are used. For example, the extension of the ‘waitin</w:t>
-      </w:r>
-      <w:r>
-        <w:t>g time’ for responses to questions is implemented. For students to be active participants it is vital that they are given the time to do so.</w:t>
+        <w:t>Nonetheless at the start of the course certain class management techniques described in  are used. For example, the extension of the ‘waiting time’ for responses to questions is implemented. For students to be active participants it is vital that they are given the time to do so.</w:t>
       </w:r>
     </w:p>
     <w:p>
@@ -2647,10 +2004,7 @@
         <w:t>t</w:t>
       </w:r>
       <w:r>
-        <w:t>heory] are particular to game theory however the author does not feel</w:t>
-      </w:r>
-      <w:r>
-        <w:t xml:space="preserve"> that the general pedagogic strategy outlined in Figure [fig:use</w:t>
+        <w:t>heory] are particular to game theory however the author does not feel that the general pedagogic strategy outlined in Figure [fig:use</w:t>
       </w:r>
       <w:r>
         <w:rPr>
@@ -2668,13 +2022,8 @@
         <w:t>d</w:t>
       </w:r>
       <w:r>
-        <w:t>ata] is constrained to a particular subject. Similar activities could be devised in other subjects where students generate ‘data’ that aids the contextualisation of theory so as to aspire t</w:t>
-      </w:r>
-      <w:r>
-        <w:t>o not only a constructive learning model but also a social one.</w:t>
-      </w:r>
-      <w:bookmarkStart w:id="5" w:name="_GoBack"/>
-      <w:bookmarkEnd w:id="5"/>
+        <w:t>ata] is constrained to a particular subject. Similar activities could be devised in other subjects where students generate ‘data’ that aids the contextualisation of theory so as to aspire to not only a constructive learning model but also a social one.</w:t>
+      </w:r>
     </w:p>
     <w:sectPr>
       <w:pgSz w:w="12240" w:h="15840"/>
@@ -2689,13 +2038,12 @@
 <file path=word/numbering.xml><?xml version="1.0" encoding="utf-8"?>
 <w:numbering xmlns:wpc="http://schemas.microsoft.com/office/word/2010/wordprocessingCanvas" xmlns:mo="http://schemas.microsoft.com/office/mac/office/2008/main" xmlns:mc="http://schemas.openxmlformats.org/markup-compatibility/2006" xmlns:mv="urn:schemas-microsoft-com:mac:vml" xmlns:o="urn:schemas-microsoft-com:office:office" xmlns:r="http://schemas.openxmlformats.org/officeDocument/2006/relationships" xmlns:m="http://schemas.openxmlformats.org/officeDocument/2006/math" xmlns:v="urn:schemas-microsoft-com:vml" xmlns:wp14="http://schemas.microsoft.com/office/word/2010/wordprocessingDrawing" xmlns:wp="http://schemas.openxmlformats.org/drawingml/2006/wordprocessingDrawing" xmlns:w10="urn:schemas-microsoft-com:office:word" xmlns:w="http://schemas.openxmlformats.org/wordprocessingml/2006/main" xmlns:w14="http://schemas.microsoft.com/office/word/2010/wordml" xmlns:wpg="http://schemas.microsoft.com/office/word/2010/wordprocessingGroup" xmlns:wpi="http://schemas.microsoft.com/office/word/2010/wordprocessingInk" xmlns:wne="http://schemas.microsoft.com/office/word/2006/wordml" xmlns:wps="http://schemas.microsoft.com/office/word/2010/wordprocessingShape" mc:Ignorable="w14 wp14">
   <w:abstractNum w:abstractNumId="0">
-    <w:nsid w:val="93A646D9"/>
+    <w:nsid w:val="B55112AE"/>
     <w:multiLevelType w:val="multilevel"/>
-    <w:tmpl w:val="89227D14"/>
+    <w:tmpl w:val="CAE64D8C"/>
     <w:lvl w:ilvl="0">
-      <w:start w:val="1"/>
-      <w:numFmt w:val="decimal"/>
-      <w:lvlText w:val="%1."/>
+      <w:numFmt w:val="bullet"/>
+      <w:lvlText w:val=" "/>
       <w:lvlJc w:val="left"/>
       <w:pPr>
         <w:tabs>
@@ -2705,9 +2053,8 @@
       </w:pPr>
     </w:lvl>
     <w:lvl w:ilvl="1">
-      <w:start w:val="1"/>
-      <w:numFmt w:val="decimal"/>
-      <w:lvlText w:val="%2."/>
+      <w:numFmt w:val="bullet"/>
+      <w:lvlText w:val=" "/>
       <w:lvlJc w:val="left"/>
       <w:pPr>
         <w:tabs>
@@ -2717,9 +2064,8 @@
       </w:pPr>
     </w:lvl>
     <w:lvl w:ilvl="2">
-      <w:start w:val="1"/>
-      <w:numFmt w:val="lowerLetter"/>
-      <w:lvlText w:val="%3."/>
+      <w:numFmt w:val="bullet"/>
+      <w:lvlText w:val=" "/>
       <w:lvlJc w:val="left"/>
       <w:pPr>
         <w:tabs>
@@ -2729,9 +2075,8 @@
       </w:pPr>
     </w:lvl>
     <w:lvl w:ilvl="3">
-      <w:start w:val="1"/>
-      <w:numFmt w:val="lowerRoman"/>
-      <w:lvlText w:val="%4."/>
+      <w:numFmt w:val="bullet"/>
+      <w:lvlText w:val=" "/>
       <w:lvlJc w:val="left"/>
       <w:pPr>
         <w:tabs>
@@ -2741,9 +2086,8 @@
       </w:pPr>
     </w:lvl>
     <w:lvl w:ilvl="4">
-      <w:start w:val="1"/>
-      <w:numFmt w:val="decimal"/>
-      <w:lvlText w:val="%5."/>
+      <w:numFmt w:val="bullet"/>
+      <w:lvlText w:val=" "/>
       <w:lvlJc w:val="left"/>
       <w:pPr>
         <w:tabs>
@@ -2753,9 +2097,8 @@
       </w:pPr>
     </w:lvl>
     <w:lvl w:ilvl="5">
-      <w:start w:val="1"/>
-      <w:numFmt w:val="lowerLetter"/>
-      <w:lvlText w:val="%6."/>
+      <w:numFmt w:val="bullet"/>
+      <w:lvlText w:val=" "/>
       <w:lvlJc w:val="left"/>
       <w:pPr>
         <w:tabs>
@@ -2765,9 +2108,8 @@
       </w:pPr>
     </w:lvl>
     <w:lvl w:ilvl="6">
-      <w:start w:val="1"/>
-      <w:numFmt w:val="lowerRoman"/>
-      <w:lvlText w:val="%7."/>
+      <w:numFmt w:val="bullet"/>
+      <w:lvlText w:val=" "/>
       <w:lvlJc w:val="left"/>
       <w:pPr>
         <w:tabs>
@@ -2788,12 +2130,13 @@
     </w:lvl>
   </w:abstractNum>
   <w:abstractNum w:abstractNumId="1">
-    <w:nsid w:val="B5216D94"/>
+    <w:nsid w:val="F6E107C7"/>
     <w:multiLevelType w:val="multilevel"/>
-    <w:tmpl w:val="2C5C5308"/>
+    <w:tmpl w:val="C2F25808"/>
     <w:lvl w:ilvl="0">
-      <w:numFmt w:val="bullet"/>
-      <w:lvlText w:val=" "/>
+      <w:start w:val="1"/>
+      <w:numFmt w:val="decimal"/>
+      <w:lvlText w:val="%1."/>
       <w:lvlJc w:val="left"/>
       <w:pPr>
         <w:tabs>
@@ -2803,8 +2146,9 @@
       </w:pPr>
     </w:lvl>
     <w:lvl w:ilvl="1">
-      <w:numFmt w:val="bullet"/>
-      <w:lvlText w:val=" "/>
+      <w:start w:val="1"/>
+      <w:numFmt w:val="decimal"/>
+      <w:lvlText w:val="%2."/>
       <w:lvlJc w:val="left"/>
       <w:pPr>
         <w:tabs>
@@ -2814,8 +2158,9 @@
       </w:pPr>
     </w:lvl>
     <w:lvl w:ilvl="2">
-      <w:numFmt w:val="bullet"/>
-      <w:lvlText w:val=" "/>
+      <w:start w:val="1"/>
+      <w:numFmt w:val="lowerLetter"/>
+      <w:lvlText w:val="%3."/>
       <w:lvlJc w:val="left"/>
       <w:pPr>
         <w:tabs>
@@ -2825,8 +2170,9 @@
       </w:pPr>
     </w:lvl>
     <w:lvl w:ilvl="3">
-      <w:numFmt w:val="bullet"/>
-      <w:lvlText w:val=" "/>
+      <w:start w:val="1"/>
+      <w:numFmt w:val="lowerRoman"/>
+      <w:lvlText w:val="%4."/>
       <w:lvlJc w:val="left"/>
       <w:pPr>
         <w:tabs>
@@ -2836,8 +2182,9 @@
       </w:pPr>
     </w:lvl>
     <w:lvl w:ilvl="4">
-      <w:numFmt w:val="bullet"/>
-      <w:lvlText w:val=" "/>
+      <w:start w:val="1"/>
+      <w:numFmt w:val="decimal"/>
+      <w:lvlText w:val="%5."/>
       <w:lvlJc w:val="left"/>
       <w:pPr>
         <w:tabs>
@@ -2847,8 +2194,9 @@
       </w:pPr>
     </w:lvl>
     <w:lvl w:ilvl="5">
-      <w:numFmt w:val="bullet"/>
-      <w:lvlText w:val=" "/>
+      <w:start w:val="1"/>
+      <w:numFmt w:val="lowerLetter"/>
+      <w:lvlText w:val="%6."/>
       <w:lvlJc w:val="left"/>
       <w:pPr>
         <w:tabs>
@@ -2858,8 +2206,9 @@
       </w:pPr>
     </w:lvl>
     <w:lvl w:ilvl="6">
-      <w:numFmt w:val="bullet"/>
-      <w:lvlText w:val=" "/>
+      <w:start w:val="1"/>
+      <w:numFmt w:val="lowerRoman"/>
+      <w:lvlText w:val="%7."/>
       <w:lvlJc w:val="left"/>
       <w:pPr>
         <w:tabs>
@@ -2880,9 +2229,9 @@
     </w:lvl>
   </w:abstractNum>
   <w:abstractNum w:abstractNumId="2">
-    <w:nsid w:val="5ECC21ED"/>
+    <w:nsid w:val="383A7FB3"/>
     <w:multiLevelType w:val="multilevel"/>
-    <w:tmpl w:val="EB9A2040"/>
+    <w:tmpl w:val="6C54619A"/>
     <w:lvl w:ilvl="0">
       <w:numFmt w:val="bullet"/>
       <w:lvlText w:val="•"/>
@@ -2972,7 +2321,7 @@
     </w:lvl>
   </w:abstractNum>
   <w:num w:numId="1">
-    <w:abstractNumId w:val="1"/>
+    <w:abstractNumId w:val="0"/>
   </w:num>
   <w:num w:numId="2">
     <w:abstractNumId w:val="2"/>
@@ -2990,7 +2339,7 @@
     <w:abstractNumId w:val="2"/>
   </w:num>
   <w:num w:numId="7">
-    <w:abstractNumId w:val="0"/>
+    <w:abstractNumId w:val="1"/>
     <w:lvlOverride w:ilvl="0">
       <w:startOverride w:val="1"/>
     </w:lvlOverride>
@@ -3014,7 +2363,7 @@
     </w:lvlOverride>
   </w:num>
   <w:num w:numId="8">
-    <w:abstractNumId w:val="0"/>
+    <w:abstractNumId w:val="1"/>
     <w:lvlOverride w:ilvl="0">
       <w:startOverride w:val="1"/>
     </w:lvlOverride>
@@ -3494,7 +2843,7 @@
     <w:name w:val="Balloon Text"/>
     <w:basedOn w:val="Normal"/>
     <w:link w:val="BalloonTextChar"/>
-    <w:rsid w:val="00EC5BCA"/>
+    <w:rsid w:val="00B95EDB"/>
     <w:pPr>
       <w:spacing w:before="0" w:after="0"/>
     </w:pPr>
@@ -3508,7 +2857,7 @@
     <w:name w:val="Balloon Text Char"/>
     <w:basedOn w:val="DefaultParagraphFont"/>
     <w:link w:val="BalloonText"/>
-    <w:rsid w:val="00EC5BCA"/>
+    <w:rsid w:val="00B95EDB"/>
     <w:rPr>
       <w:rFonts w:ascii="Lucida Grande" w:hAnsi="Lucida Grande"/>
       <w:sz w:val="18"/>

</xml_diff>